<commit_message>
bmsc and hmsc added
</commit_message>
<xml_diff>
--- a/Dokumentation/Iteration3/01_SEP_Projektmappe[913].docx
+++ b/Dokumentation/Iteration3/01_SEP_Projektmappe[913].docx
@@ -220,6 +220,7 @@
           <w:docPartUnique/>
         </w:docPartObj>
       </w:sdtPr>
+      <w:sdtEndPr/>
       <w:sdtContent>
         <w:p>
           <w:pPr>
@@ -40404,10 +40405,7 @@
               <w:spacing w:after="0" w:line="240" w:lineRule="auto"/>
             </w:pPr>
             <w:r>
-              <w:t>06</w:t>
-            </w:r>
-            <w:r>
-              <w:t>1</w:t>
+              <w:t>061</w:t>
             </w:r>
           </w:p>
         </w:tc>
@@ -40787,10 +40785,7 @@
               <w:spacing w:after="0" w:line="240" w:lineRule="auto"/>
             </w:pPr>
             <w:r>
-              <w:t>06</w:t>
-            </w:r>
-            <w:r>
-              <w:t>2</w:t>
+              <w:t>062</w:t>
             </w:r>
           </w:p>
         </w:tc>
@@ -40854,10 +40849,7 @@
             </w:r>
             <w:proofErr w:type="spellEnd"/>
             <w:r>
-              <w:t xml:space="preserve"> als </w:t>
-            </w:r>
-            <w:r>
-              <w:t>Graphen</w:t>
+              <w:t xml:space="preserve"> als Graphen</w:t>
             </w:r>
           </w:p>
           <w:p>
@@ -41716,22 +41708,128 @@
           </wp:inline>
         </w:drawing>
       </w:r>
+      <w:r>
+        <w:rPr>
+          <w:noProof/>
+        </w:rPr>
+        <w:t xml:space="preserve">              </w:t>
+      </w:r>
+      <w:r>
+        <w:rPr>
+          <w:noProof/>
+        </w:rPr>
+        <w:lastRenderedPageBreak/>
+        <w:drawing>
+          <wp:inline distT="0" distB="0" distL="0" distR="0" wp14:anchorId="1E5F1BB4" wp14:editId="41B68F20">
+            <wp:extent cx="4226944" cy="3554967"/>
+            <wp:effectExtent l="0" t="0" r="2540" b="7620"/>
+            <wp:docPr id="30" name="Grafik 30"/>
+            <wp:cNvGraphicFramePr>
+              <a:graphicFrameLocks xmlns:a="http://schemas.openxmlformats.org/drawingml/2006/main" noChangeAspect="1"/>
+            </wp:cNvGraphicFramePr>
+            <a:graphic xmlns:a="http://schemas.openxmlformats.org/drawingml/2006/main">
+              <a:graphicData uri="http://schemas.openxmlformats.org/drawingml/2006/picture">
+                <pic:pic xmlns:pic="http://schemas.openxmlformats.org/drawingml/2006/picture">
+                  <pic:nvPicPr>
+                    <pic:cNvPr id="30" name="GitLab Draw Chart.png"/>
+                    <pic:cNvPicPr/>
+                  </pic:nvPicPr>
+                  <pic:blipFill>
+                    <a:blip r:embed="rId37">
+                      <a:extLst>
+                        <a:ext uri="{28A0092B-C50C-407E-A947-70E740481C1C}">
+                          <a14:useLocalDpi xmlns:a14="http://schemas.microsoft.com/office/drawing/2010/main" val="0"/>
+                        </a:ext>
+                      </a:extLst>
+                    </a:blip>
+                    <a:stretch>
+                      <a:fillRect/>
+                    </a:stretch>
+                  </pic:blipFill>
+                  <pic:spPr>
+                    <a:xfrm>
+                      <a:off x="0" y="0"/>
+                      <a:ext cx="4236305" cy="3562840"/>
+                    </a:xfrm>
+                    <a:prstGeom prst="rect">
+                      <a:avLst/>
+                    </a:prstGeom>
+                  </pic:spPr>
+                </pic:pic>
+              </a:graphicData>
+            </a:graphic>
+          </wp:inline>
+        </w:drawing>
+      </w:r>
     </w:p>
+    <w:p/>
     <w:p>
       <w:pPr>
-        <w:pStyle w:val="berschrift2"/>
-        <w:numPr>
-          <w:ilvl w:val="1"/>
-          <w:numId w:val="1"/>
-        </w:numPr>
         <w:rPr>
           <w:color w:val="00000A"/>
           <w:sz w:val="32"/>
           <w:szCs w:val="32"/>
         </w:rPr>
       </w:pPr>
+      <w:r>
+        <w:rPr>
+          <w:noProof/>
+        </w:rPr>
+        <w:drawing>
+          <wp:inline distT="0" distB="0" distL="0" distR="0" wp14:anchorId="02D34328" wp14:editId="7DC3F4D9">
+            <wp:extent cx="5753735" cy="4761865"/>
+            <wp:effectExtent l="0" t="0" r="0" b="635"/>
+            <wp:docPr id="33" name="Grafik 33"/>
+            <wp:cNvGraphicFramePr>
+              <a:graphicFrameLocks xmlns:a="http://schemas.openxmlformats.org/drawingml/2006/main" noChangeAspect="1"/>
+            </wp:cNvGraphicFramePr>
+            <a:graphic xmlns:a="http://schemas.openxmlformats.org/drawingml/2006/main">
+              <a:graphicData uri="http://schemas.openxmlformats.org/drawingml/2006/picture">
+                <pic:pic xmlns:pic="http://schemas.openxmlformats.org/drawingml/2006/picture">
+                  <pic:nvPicPr>
+                    <pic:cNvPr id="0" name="Picture 3"/>
+                    <pic:cNvPicPr>
+                      <a:picLocks noChangeAspect="1" noChangeArrowheads="1"/>
+                    </pic:cNvPicPr>
+                  </pic:nvPicPr>
+                  <pic:blipFill>
+                    <a:blip r:embed="rId38">
+                      <a:extLst>
+                        <a:ext uri="{28A0092B-C50C-407E-A947-70E740481C1C}">
+                          <a14:useLocalDpi xmlns:a14="http://schemas.microsoft.com/office/drawing/2010/main" val="0"/>
+                        </a:ext>
+                      </a:extLst>
+                    </a:blip>
+                    <a:srcRect/>
+                    <a:stretch>
+                      <a:fillRect/>
+                    </a:stretch>
+                  </pic:blipFill>
+                  <pic:spPr bwMode="auto">
+                    <a:xfrm>
+                      <a:off x="0" y="0"/>
+                      <a:ext cx="5753735" cy="4761865"/>
+                    </a:xfrm>
+                    <a:prstGeom prst="rect">
+                      <a:avLst/>
+                    </a:prstGeom>
+                    <a:noFill/>
+                    <a:ln>
+                      <a:noFill/>
+                    </a:ln>
+                  </pic:spPr>
+                </pic:pic>
+              </a:graphicData>
+            </a:graphic>
+          </wp:inline>
+        </w:drawing>
+      </w:r>
       <w:bookmarkStart w:id="16" w:name="_44sinio" w:colFirst="0" w:colLast="0"/>
       <w:bookmarkEnd w:id="16"/>
+    </w:p>
+    <w:p>
+      <w:bookmarkStart w:id="17" w:name="_GoBack"/>
+      <w:bookmarkEnd w:id="17"/>
       <w:r>
         <w:rPr>
           <w:color w:val="00000A"/>
@@ -41745,6 +41843,9 @@
     <w:p>
       <w:r>
         <w:t>Erläuterung des Klassendiagramms:</w:t>
+      </w:r>
+      <w:r>
+        <w:t xml:space="preserve"> </w:t>
       </w:r>
     </w:p>
     <w:p>
@@ -41760,8 +41861,8 @@
           <w:szCs w:val="32"/>
         </w:rPr>
       </w:pPr>
-      <w:bookmarkStart w:id="17" w:name="_2jxsxqh" w:colFirst="0" w:colLast="0"/>
-      <w:bookmarkEnd w:id="17"/>
+      <w:bookmarkStart w:id="18" w:name="_2jxsxqh" w:colFirst="0" w:colLast="0"/>
+      <w:bookmarkEnd w:id="18"/>
       <w:r>
         <w:rPr>
           <w:color w:val="00000A"/>
@@ -44235,8 +44336,6 @@
             <w:r>
               <w:t>Tobias</w:t>
             </w:r>
-            <w:bookmarkStart w:id="18" w:name="_GoBack"/>
-            <w:bookmarkEnd w:id="18"/>
             <w:r>
               <w:t>, Merlin</w:t>
             </w:r>
@@ -44511,13 +44610,7 @@
               <w:rPr>
                 <w:b/>
               </w:rPr>
-              <w:t>3.</w:t>
-            </w:r>
-            <w:r>
-              <w:rPr>
-                <w:b/>
-              </w:rPr>
-              <w:t>6</w:t>
+              <w:t>3.6</w:t>
             </w:r>
           </w:p>
         </w:tc>
@@ -44577,10 +44670,7 @@
               <w:spacing w:after="0" w:line="240" w:lineRule="auto"/>
             </w:pPr>
             <w:r>
-              <w:t xml:space="preserve">Tobias, Merlin, </w:t>
-            </w:r>
-            <w:r>
-              <w:t>Johannes</w:t>
+              <w:t>Tobias, Merlin, Johannes</w:t>
             </w:r>
           </w:p>
         </w:tc>
@@ -46668,7 +46758,7 @@
     </w:p>
     <w:p/>
     <w:sectPr>
-      <w:footerReference w:type="default" r:id="rId37"/>
+      <w:footerReference w:type="default" r:id="rId39"/>
       <w:pgSz w:w="11906" w:h="16838"/>
       <w:pgMar w:top="1417" w:right="1417" w:bottom="1134" w:left="1417" w:header="0" w:footer="708" w:gutter="0"/>
       <w:pgNumType w:start="1"/>
@@ -48610,7 +48700,7 @@
 </file>
 
 <file path=customXml/itemProps1.xml><?xml version="1.0" encoding="utf-8"?>
-<ds:datastoreItem xmlns:ds="http://schemas.openxmlformats.org/officeDocument/2006/customXml" ds:itemID="{F20C3269-A661-49F9-B522-54B0654BD957}">
+<ds:datastoreItem xmlns:ds="http://schemas.openxmlformats.org/officeDocument/2006/customXml" ds:itemID="{B8EF05A8-854E-4E76-8508-7D2380F7E1D2}">
   <ds:schemaRefs>
     <ds:schemaRef ds:uri="http://schemas.openxmlformats.org/officeDocument/2006/bibliography"/>
   </ds:schemaRefs>

</xml_diff>

<commit_message>
added bmscs and updated Projektmappe
</commit_message>
<xml_diff>
--- a/Dokumentation/Iteration3/01_SEP_Projektmappe[913].docx
+++ b/Dokumentation/Iteration3/01_SEP_Projektmappe[913].docx
@@ -93,13 +93,8 @@
         <w:jc w:val="center"/>
       </w:pPr>
       <w:r>
-        <w:t xml:space="preserve">Johannes </w:t>
+        <w:t>Johannes Morzeck</w:t>
       </w:r>
-      <w:proofErr w:type="spellStart"/>
-      <w:r>
-        <w:t>Morzeck</w:t>
-      </w:r>
-      <w:proofErr w:type="spellEnd"/>
     </w:p>
     <w:p>
       <w:pPr>
@@ -220,7 +215,6 @@
           <w:docPartUnique/>
         </w:docPartObj>
       </w:sdtPr>
-      <w:sdtEndPr/>
       <w:sdtContent>
         <w:p>
           <w:pPr>
@@ -2420,15 +2414,7 @@
               <w:spacing w:after="0" w:line="240" w:lineRule="auto"/>
             </w:pPr>
             <w:r>
-              <w:t xml:space="preserve">Johannes </w:t>
-            </w:r>
-            <w:proofErr w:type="spellStart"/>
-            <w:r>
-              <w:t>Morzeck</w:t>
-            </w:r>
-            <w:proofErr w:type="spellEnd"/>
-            <w:r>
-              <w:t>, Tobias Sieber</w:t>
+              <w:t>Johannes Morzeck, Tobias Sieber</w:t>
             </w:r>
           </w:p>
         </w:tc>
@@ -2795,15 +2781,7 @@
               <w:spacing w:after="0" w:line="240" w:lineRule="auto"/>
             </w:pPr>
             <w:r>
-              <w:t xml:space="preserve">Johannes </w:t>
-            </w:r>
-            <w:proofErr w:type="spellStart"/>
-            <w:r>
-              <w:t>Morzeck</w:t>
-            </w:r>
-            <w:proofErr w:type="spellEnd"/>
-            <w:r>
-              <w:t>, Tobias Sieber</w:t>
+              <w:t>Johannes Morzeck, Tobias Sieber</w:t>
             </w:r>
           </w:p>
         </w:tc>
@@ -3166,15 +3144,7 @@
               <w:spacing w:after="0" w:line="240" w:lineRule="auto"/>
             </w:pPr>
             <w:r>
-              <w:t xml:space="preserve">Johannes </w:t>
-            </w:r>
-            <w:proofErr w:type="spellStart"/>
-            <w:r>
-              <w:t>Morzeck</w:t>
-            </w:r>
-            <w:proofErr w:type="spellEnd"/>
-            <w:r>
-              <w:t>, Tobias Sieber</w:t>
+              <w:t>Johannes Morzeck, Tobias Sieber</w:t>
             </w:r>
           </w:p>
         </w:tc>
@@ -3537,15 +3507,7 @@
               <w:spacing w:after="0" w:line="240" w:lineRule="auto"/>
             </w:pPr>
             <w:r>
-              <w:t xml:space="preserve">Johannes </w:t>
-            </w:r>
-            <w:proofErr w:type="spellStart"/>
-            <w:r>
-              <w:t>Morzeck</w:t>
-            </w:r>
-            <w:proofErr w:type="spellEnd"/>
-            <w:r>
-              <w:t>, Tobias Sieber</w:t>
+              <w:t>Johannes Morzeck, Tobias Sieber</w:t>
             </w:r>
           </w:p>
         </w:tc>
@@ -3908,15 +3870,7 @@
               <w:spacing w:after="0" w:line="240" w:lineRule="auto"/>
             </w:pPr>
             <w:r>
-              <w:t xml:space="preserve">Johannes </w:t>
-            </w:r>
-            <w:proofErr w:type="spellStart"/>
-            <w:r>
-              <w:t>Morzeck</w:t>
-            </w:r>
-            <w:proofErr w:type="spellEnd"/>
-            <w:r>
-              <w:t>, Tobias Sieber</w:t>
+              <w:t>Johannes Morzeck, Tobias Sieber</w:t>
             </w:r>
           </w:p>
         </w:tc>
@@ -4282,15 +4236,7 @@
               <w:spacing w:after="0" w:line="240" w:lineRule="auto"/>
             </w:pPr>
             <w:r>
-              <w:t xml:space="preserve">Johannes </w:t>
-            </w:r>
-            <w:proofErr w:type="spellStart"/>
-            <w:r>
-              <w:t>Morzeck</w:t>
-            </w:r>
-            <w:proofErr w:type="spellEnd"/>
-            <w:r>
-              <w:t>, Tobias Sieber</w:t>
+              <w:t>Johannes Morzeck, Tobias Sieber</w:t>
             </w:r>
           </w:p>
         </w:tc>
@@ -4653,15 +4599,7 @@
               <w:spacing w:after="0" w:line="240" w:lineRule="auto"/>
             </w:pPr>
             <w:r>
-              <w:t xml:space="preserve">Johannes </w:t>
-            </w:r>
-            <w:proofErr w:type="spellStart"/>
-            <w:r>
-              <w:t>Morzeck</w:t>
-            </w:r>
-            <w:proofErr w:type="spellEnd"/>
-            <w:r>
-              <w:t>, Tobias Sieber</w:t>
+              <w:t>Johannes Morzeck, Tobias Sieber</w:t>
             </w:r>
           </w:p>
         </w:tc>
@@ -5024,15 +4962,7 @@
               <w:spacing w:after="0" w:line="240" w:lineRule="auto"/>
             </w:pPr>
             <w:r>
-              <w:t xml:space="preserve">Johannes </w:t>
-            </w:r>
-            <w:proofErr w:type="spellStart"/>
-            <w:r>
-              <w:t>Morzeck</w:t>
-            </w:r>
-            <w:proofErr w:type="spellEnd"/>
-            <w:r>
-              <w:t>, Tobias Sieber</w:t>
+              <w:t>Johannes Morzeck, Tobias Sieber</w:t>
             </w:r>
           </w:p>
         </w:tc>
@@ -5408,15 +5338,7 @@
               <w:spacing w:after="0" w:line="240" w:lineRule="auto"/>
             </w:pPr>
             <w:r>
-              <w:t xml:space="preserve">Johannes </w:t>
-            </w:r>
-            <w:proofErr w:type="spellStart"/>
-            <w:r>
-              <w:t>Morzeck</w:t>
-            </w:r>
-            <w:proofErr w:type="spellEnd"/>
-            <w:r>
-              <w:t>, Tobias Sieber</w:t>
+              <w:t>Johannes Morzeck, Tobias Sieber</w:t>
             </w:r>
           </w:p>
         </w:tc>
@@ -5785,15 +5707,7 @@
               <w:spacing w:after="0" w:line="240" w:lineRule="auto"/>
             </w:pPr>
             <w:r>
-              <w:t xml:space="preserve">Johannes </w:t>
-            </w:r>
-            <w:proofErr w:type="spellStart"/>
-            <w:r>
-              <w:t>Morzeck</w:t>
-            </w:r>
-            <w:proofErr w:type="spellEnd"/>
-            <w:r>
-              <w:t>, Tobias Sieber</w:t>
+              <w:t>Johannes Morzeck, Tobias Sieber</w:t>
             </w:r>
           </w:p>
         </w:tc>
@@ -6156,15 +6070,7 @@
               <w:spacing w:after="0" w:line="240" w:lineRule="auto"/>
             </w:pPr>
             <w:r>
-              <w:t xml:space="preserve">Johannes </w:t>
-            </w:r>
-            <w:proofErr w:type="spellStart"/>
-            <w:r>
-              <w:t>Morzeck</w:t>
-            </w:r>
-            <w:proofErr w:type="spellEnd"/>
-            <w:r>
-              <w:t>, Tobias Sieber</w:t>
+              <w:t>Johannes Morzeck, Tobias Sieber</w:t>
             </w:r>
           </w:p>
         </w:tc>
@@ -6527,15 +6433,7 @@
               <w:spacing w:after="0" w:line="240" w:lineRule="auto"/>
             </w:pPr>
             <w:r>
-              <w:t xml:space="preserve">Johannes </w:t>
-            </w:r>
-            <w:proofErr w:type="spellStart"/>
-            <w:r>
-              <w:t>Morzeck</w:t>
-            </w:r>
-            <w:proofErr w:type="spellEnd"/>
-            <w:r>
-              <w:t>, Tobias Sieber</w:t>
+              <w:t>Johannes Morzeck, Tobias Sieber</w:t>
             </w:r>
           </w:p>
         </w:tc>
@@ -6898,15 +6796,7 @@
               <w:spacing w:after="0" w:line="240" w:lineRule="auto"/>
             </w:pPr>
             <w:r>
-              <w:t xml:space="preserve">Johannes </w:t>
-            </w:r>
-            <w:proofErr w:type="spellStart"/>
-            <w:r>
-              <w:t>Morzeck</w:t>
-            </w:r>
-            <w:proofErr w:type="spellEnd"/>
-            <w:r>
-              <w:t>, Tobias Sieber</w:t>
+              <w:t>Johannes Morzeck, Tobias Sieber</w:t>
             </w:r>
           </w:p>
         </w:tc>
@@ -7272,15 +7162,7 @@
               <w:spacing w:after="0" w:line="240" w:lineRule="auto"/>
             </w:pPr>
             <w:r>
-              <w:t xml:space="preserve">Johannes </w:t>
-            </w:r>
-            <w:proofErr w:type="spellStart"/>
-            <w:r>
-              <w:t>Morzeck</w:t>
-            </w:r>
-            <w:proofErr w:type="spellEnd"/>
-            <w:r>
-              <w:t>, Tobias Sieber</w:t>
+              <w:t>Johannes Morzeck, Tobias Sieber</w:t>
             </w:r>
           </w:p>
         </w:tc>
@@ -7649,15 +7531,7 @@
               <w:spacing w:after="0" w:line="240" w:lineRule="auto"/>
             </w:pPr>
             <w:r>
-              <w:t xml:space="preserve">Johannes </w:t>
-            </w:r>
-            <w:proofErr w:type="spellStart"/>
-            <w:r>
-              <w:t>Morzeck</w:t>
-            </w:r>
-            <w:proofErr w:type="spellEnd"/>
-            <w:r>
-              <w:t>, Tobias Sieber</w:t>
+              <w:t>Johannes Morzeck, Tobias Sieber</w:t>
             </w:r>
           </w:p>
         </w:tc>
@@ -8020,15 +7894,7 @@
               <w:spacing w:after="0" w:line="240" w:lineRule="auto"/>
             </w:pPr>
             <w:r>
-              <w:t xml:space="preserve">Johannes </w:t>
-            </w:r>
-            <w:proofErr w:type="spellStart"/>
-            <w:r>
-              <w:t>Morzeck</w:t>
-            </w:r>
-            <w:proofErr w:type="spellEnd"/>
-            <w:r>
-              <w:t>, Tobias Sieber</w:t>
+              <w:t>Johannes Morzeck, Tobias Sieber</w:t>
             </w:r>
           </w:p>
         </w:tc>
@@ -8398,15 +8264,7 @@
               <w:spacing w:after="0" w:line="240" w:lineRule="auto"/>
             </w:pPr>
             <w:r>
-              <w:t xml:space="preserve">Johannes </w:t>
-            </w:r>
-            <w:proofErr w:type="spellStart"/>
-            <w:r>
-              <w:t>Morzeck</w:t>
-            </w:r>
-            <w:proofErr w:type="spellEnd"/>
-            <w:r>
-              <w:t>, Tobias Sieber</w:t>
+              <w:t>Johannes Morzeck, Tobias Sieber</w:t>
             </w:r>
           </w:p>
         </w:tc>
@@ -8781,15 +8639,7 @@
               <w:spacing w:after="0" w:line="240" w:lineRule="auto"/>
             </w:pPr>
             <w:r>
-              <w:t xml:space="preserve">Johannes </w:t>
-            </w:r>
-            <w:proofErr w:type="spellStart"/>
-            <w:r>
-              <w:t>Morzeck</w:t>
-            </w:r>
-            <w:proofErr w:type="spellEnd"/>
-            <w:r>
-              <w:t>, Tobias Sieber</w:t>
+              <w:t>Johannes Morzeck, Tobias Sieber</w:t>
             </w:r>
           </w:p>
         </w:tc>
@@ -9152,15 +9002,7 @@
               <w:spacing w:after="0" w:line="240" w:lineRule="auto"/>
             </w:pPr>
             <w:r>
-              <w:t xml:space="preserve">Johannes </w:t>
-            </w:r>
-            <w:proofErr w:type="spellStart"/>
-            <w:r>
-              <w:t>Morzeck</w:t>
-            </w:r>
-            <w:proofErr w:type="spellEnd"/>
-            <w:r>
-              <w:t>, Tobias Sieber</w:t>
+              <w:t>Johannes Morzeck, Tobias Sieber</w:t>
             </w:r>
           </w:p>
         </w:tc>
@@ -9523,15 +9365,7 @@
               <w:spacing w:after="0" w:line="240" w:lineRule="auto"/>
             </w:pPr>
             <w:r>
-              <w:t xml:space="preserve">Johannes </w:t>
-            </w:r>
-            <w:proofErr w:type="spellStart"/>
-            <w:r>
-              <w:t>Morzeck</w:t>
-            </w:r>
-            <w:proofErr w:type="spellEnd"/>
-            <w:r>
-              <w:t>, Tobias Sieber</w:t>
+              <w:t>Johannes Morzeck, Tobias Sieber</w:t>
             </w:r>
           </w:p>
         </w:tc>
@@ -9901,15 +9735,7 @@
               <w:spacing w:after="0" w:line="240" w:lineRule="auto"/>
             </w:pPr>
             <w:r>
-              <w:t xml:space="preserve">Johannes </w:t>
-            </w:r>
-            <w:proofErr w:type="spellStart"/>
-            <w:r>
-              <w:t>Morzeck</w:t>
-            </w:r>
-            <w:proofErr w:type="spellEnd"/>
-            <w:r>
-              <w:t>, Tobias Sieber</w:t>
+              <w:t>Johannes Morzeck, Tobias Sieber</w:t>
             </w:r>
           </w:p>
         </w:tc>
@@ -10272,15 +10098,7 @@
               <w:spacing w:after="0" w:line="240" w:lineRule="auto"/>
             </w:pPr>
             <w:r>
-              <w:t xml:space="preserve">Johannes </w:t>
-            </w:r>
-            <w:proofErr w:type="spellStart"/>
-            <w:r>
-              <w:t>Morzeck</w:t>
-            </w:r>
-            <w:proofErr w:type="spellEnd"/>
-            <w:r>
-              <w:t>, Tobias Sieber</w:t>
+              <w:t>Johannes Morzeck, Tobias Sieber</w:t>
             </w:r>
           </w:p>
         </w:tc>
@@ -10643,15 +10461,7 @@
               <w:spacing w:after="0" w:line="240" w:lineRule="auto"/>
             </w:pPr>
             <w:r>
-              <w:t xml:space="preserve">Johannes </w:t>
-            </w:r>
-            <w:proofErr w:type="spellStart"/>
-            <w:r>
-              <w:t>Morzeck</w:t>
-            </w:r>
-            <w:proofErr w:type="spellEnd"/>
-            <w:r>
-              <w:t>, Tobias Sieber</w:t>
+              <w:t>Johannes Morzeck, Tobias Sieber</w:t>
             </w:r>
           </w:p>
         </w:tc>
@@ -24412,16 +24222,8 @@
               <w:rPr>
                 <w:rFonts w:asciiTheme="majorHAnsi" w:hAnsiTheme="majorHAnsi" w:cstheme="majorHAnsi"/>
               </w:rPr>
-              <w:t xml:space="preserve">Johannes </w:t>
-            </w:r>
-            <w:proofErr w:type="spellStart"/>
-            <w:r>
-              <w:rPr>
-                <w:rFonts w:asciiTheme="majorHAnsi" w:hAnsiTheme="majorHAnsi" w:cstheme="majorHAnsi"/>
-              </w:rPr>
-              <w:t>Morzeck</w:t>
-            </w:r>
-            <w:proofErr w:type="spellEnd"/>
+              <w:t>Johannes Morzeck</w:t>
+            </w:r>
           </w:p>
         </w:tc>
       </w:tr>
@@ -24832,16 +24634,8 @@
               <w:rPr>
                 <w:rFonts w:asciiTheme="majorHAnsi" w:hAnsiTheme="majorHAnsi" w:cstheme="majorHAnsi"/>
               </w:rPr>
-              <w:t xml:space="preserve">Johannes </w:t>
-            </w:r>
-            <w:proofErr w:type="spellStart"/>
-            <w:r>
-              <w:rPr>
-                <w:rFonts w:asciiTheme="majorHAnsi" w:hAnsiTheme="majorHAnsi" w:cstheme="majorHAnsi"/>
-              </w:rPr>
-              <w:t>Morzeck</w:t>
-            </w:r>
-            <w:proofErr w:type="spellEnd"/>
+              <w:t>Johannes Morzeck</w:t>
+            </w:r>
           </w:p>
         </w:tc>
       </w:tr>
@@ -25266,16 +25060,8 @@
               <w:rPr>
                 <w:rFonts w:asciiTheme="majorHAnsi" w:hAnsiTheme="majorHAnsi" w:cstheme="majorHAnsi"/>
               </w:rPr>
-              <w:t xml:space="preserve">Johannes </w:t>
-            </w:r>
-            <w:proofErr w:type="spellStart"/>
-            <w:r>
-              <w:rPr>
-                <w:rFonts w:asciiTheme="majorHAnsi" w:hAnsiTheme="majorHAnsi" w:cstheme="majorHAnsi"/>
-              </w:rPr>
-              <w:t>Morzeck</w:t>
-            </w:r>
-            <w:proofErr w:type="spellEnd"/>
+              <w:t>Johannes Morzeck</w:t>
+            </w:r>
           </w:p>
         </w:tc>
       </w:tr>
@@ -36282,7 +36068,27 @@
               <w:spacing w:after="0" w:line="240" w:lineRule="auto"/>
             </w:pPr>
             <w:r>
-              <w:t xml:space="preserve">Als Benutzer möchte ich Emails an mehrere Empfänger senden können, um diese via Email zu erreichen. </w:t>
+              <w:t xml:space="preserve">Als Benutzer möchte ich </w:t>
+            </w:r>
+            <w:r>
+              <w:t xml:space="preserve">verschiedene Kontakte auswählen können, </w:t>
+            </w:r>
+            <w:r>
+              <w:t xml:space="preserve">um </w:t>
+            </w:r>
+            <w:r>
+              <w:t xml:space="preserve">eine </w:t>
+            </w:r>
+            <w:proofErr w:type="spellStart"/>
+            <w:r>
+              <w:t>Email</w:t>
+            </w:r>
+            <w:proofErr w:type="spellEnd"/>
+            <w:r>
+              <w:t xml:space="preserve"> an mehrere Studierende senden zu können</w:t>
+            </w:r>
+            <w:r>
+              <w:t xml:space="preserve">. </w:t>
             </w:r>
           </w:p>
         </w:tc>
@@ -36330,7 +36136,10 @@
               <w:spacing w:after="0" w:line="240" w:lineRule="auto"/>
             </w:pPr>
             <w:r>
-              <w:t>4h</w:t>
+              <w:t>6</w:t>
+            </w:r>
+            <w:r>
+              <w:t>h</w:t>
             </w:r>
           </w:p>
         </w:tc>
@@ -36426,7 +36235,7 @@
               <w:spacing w:after="0" w:line="240" w:lineRule="auto"/>
             </w:pPr>
             <w:r>
-              <w:t>Tobias Sieber</w:t>
+              <w:t>Johannes Morzeck</w:t>
             </w:r>
           </w:p>
         </w:tc>
@@ -36523,10 +36332,10 @@
             </w:pPr>
             <w:proofErr w:type="spellStart"/>
             <w:r>
-              <w:t>bMSC_SendMail</w:t>
-            </w:r>
-            <w:r>
-              <w:t>ToMult</w:t>
+              <w:t>bMSC_Se</w:t>
+            </w:r>
+            <w:r>
+              <w:t>lectContacts</w:t>
             </w:r>
             <w:proofErr w:type="spellEnd"/>
           </w:p>
@@ -36771,7 +36580,7 @@
               <w:spacing w:after="0" w:line="240" w:lineRule="auto"/>
             </w:pPr>
             <w:r>
-              <w:t>Tobias Sieber</w:t>
+              <w:t>Johannes Morzeck</w:t>
             </w:r>
           </w:p>
         </w:tc>
@@ -36818,6 +36627,9 @@
             <w:pPr>
               <w:spacing w:after="0" w:line="240" w:lineRule="auto"/>
             </w:pPr>
+            <w:r>
+              <w:t>048</w:t>
+            </w:r>
           </w:p>
         </w:tc>
       </w:tr>
@@ -36876,7 +36688,7 @@
             </w:r>
             <w:proofErr w:type="spellStart"/>
             <w:r>
-              <w:t>SendMail</w:t>
+              <w:t>Add</w:t>
             </w:r>
             <w:r>
               <w:t>Attached</w:t>
@@ -38914,7 +38726,13 @@
               <w:spacing w:after="0" w:line="240" w:lineRule="auto"/>
             </w:pPr>
             <w:r>
-              <w:t>Als Betreuer möchte ich mein Password zurücksetzten können, falls ich meins vergessen habe, um den Zugang zu gewährleisten.</w:t>
+              <w:t>Als Betreuer möchte ich mein Passwor</w:t>
+            </w:r>
+            <w:r>
+              <w:t>t</w:t>
+            </w:r>
+            <w:r>
+              <w:t xml:space="preserve"> zurücksetzen können, falls ich meins vergessen habe, um den Zugang zu gewährleisten.</w:t>
             </w:r>
           </w:p>
         </w:tc>
@@ -39305,7 +39123,7 @@
               <w:t xml:space="preserve"> </w:t>
             </w:r>
             <w:r>
-              <w:t>mit einem neuen Passworte</w:t>
+              <w:t>mit einem neuen Passwort</w:t>
             </w:r>
             <w:r>
               <w:t xml:space="preserve"> vom System geschickt bekommen, wenn ich das Passwort zurücksetze, um das neue Passwort zu verwenden.</w:t>
@@ -41495,6 +41313,779 @@
       </w:tr>
     </w:tbl>
     <w:p/>
+    <w:tbl>
+      <w:tblPr>
+        <w:tblStyle w:val="affd"/>
+        <w:tblW w:w="9062" w:type="dxa"/>
+        <w:tblInd w:w="-108" w:type="dxa"/>
+        <w:tblBorders>
+          <w:top w:val="single" w:sz="4" w:space="0" w:color="00000A"/>
+          <w:left w:val="single" w:sz="4" w:space="0" w:color="00000A"/>
+          <w:bottom w:val="single" w:sz="4" w:space="0" w:color="00000A"/>
+          <w:right w:val="single" w:sz="4" w:space="0" w:color="00000A"/>
+          <w:insideH w:val="single" w:sz="4" w:space="0" w:color="00000A"/>
+          <w:insideV w:val="single" w:sz="4" w:space="0" w:color="00000A"/>
+        </w:tblBorders>
+        <w:tblLayout w:type="fixed"/>
+        <w:tblLook w:val="0000" w:firstRow="0" w:lastRow="0" w:firstColumn="0" w:lastColumn="0" w:noHBand="0" w:noVBand="0"/>
+      </w:tblPr>
+      <w:tblGrid>
+        <w:gridCol w:w="2767"/>
+        <w:gridCol w:w="6295"/>
+      </w:tblGrid>
+      <w:tr>
+        <w:tc>
+          <w:tcPr>
+            <w:tcW w:w="2767" w:type="dxa"/>
+            <w:tcBorders>
+              <w:top w:val="single" w:sz="4" w:space="0" w:color="00000A"/>
+              <w:left w:val="single" w:sz="4" w:space="0" w:color="00000A"/>
+              <w:bottom w:val="single" w:sz="4" w:space="0" w:color="00000A"/>
+              <w:right w:val="single" w:sz="4" w:space="0" w:color="00000A"/>
+            </w:tcBorders>
+            <w:shd w:val="clear" w:color="auto" w:fill="BFBFBF"/>
+          </w:tcPr>
+          <w:p>
+            <w:pPr>
+              <w:tabs>
+                <w:tab w:val="right" w:pos="1896"/>
+              </w:tabs>
+              <w:spacing w:after="0" w:line="240" w:lineRule="auto"/>
+              <w:rPr>
+                <w:b/>
+              </w:rPr>
+            </w:pPr>
+            <w:r>
+              <w:rPr>
+                <w:b/>
+              </w:rPr>
+              <w:t>User Story-ID</w:t>
+            </w:r>
+          </w:p>
+        </w:tc>
+        <w:tc>
+          <w:tcPr>
+            <w:tcW w:w="6295" w:type="dxa"/>
+            <w:tcBorders>
+              <w:top w:val="single" w:sz="4" w:space="0" w:color="00000A"/>
+              <w:left w:val="single" w:sz="4" w:space="0" w:color="00000A"/>
+              <w:bottom w:val="single" w:sz="4" w:space="0" w:color="00000A"/>
+              <w:right w:val="single" w:sz="4" w:space="0" w:color="00000A"/>
+            </w:tcBorders>
+            <w:shd w:val="clear" w:color="auto" w:fill="auto"/>
+          </w:tcPr>
+          <w:p>
+            <w:pPr>
+              <w:spacing w:after="0" w:line="240" w:lineRule="auto"/>
+            </w:pPr>
+            <w:r>
+              <w:t>062</w:t>
+            </w:r>
+          </w:p>
+        </w:tc>
+      </w:tr>
+      <w:tr>
+        <w:tc>
+          <w:tcPr>
+            <w:tcW w:w="2767" w:type="dxa"/>
+            <w:tcBorders>
+              <w:top w:val="single" w:sz="4" w:space="0" w:color="00000A"/>
+              <w:left w:val="single" w:sz="4" w:space="0" w:color="00000A"/>
+              <w:bottom w:val="single" w:sz="4" w:space="0" w:color="00000A"/>
+              <w:right w:val="single" w:sz="4" w:space="0" w:color="00000A"/>
+            </w:tcBorders>
+            <w:shd w:val="clear" w:color="auto" w:fill="BFBFBF"/>
+          </w:tcPr>
+          <w:p>
+            <w:pPr>
+              <w:spacing w:after="0" w:line="240" w:lineRule="auto"/>
+              <w:rPr>
+                <w:b/>
+              </w:rPr>
+            </w:pPr>
+            <w:r>
+              <w:rPr>
+                <w:b/>
+              </w:rPr>
+              <w:t>User Story-Beschreibung</w:t>
+            </w:r>
+          </w:p>
+        </w:tc>
+        <w:tc>
+          <w:tcPr>
+            <w:tcW w:w="6295" w:type="dxa"/>
+            <w:tcBorders>
+              <w:top w:val="single" w:sz="4" w:space="0" w:color="00000A"/>
+              <w:left w:val="single" w:sz="4" w:space="0" w:color="00000A"/>
+              <w:bottom w:val="single" w:sz="4" w:space="0" w:color="00000A"/>
+              <w:right w:val="single" w:sz="4" w:space="0" w:color="00000A"/>
+            </w:tcBorders>
+            <w:shd w:val="clear" w:color="auto" w:fill="auto"/>
+          </w:tcPr>
+          <w:p>
+            <w:pPr>
+              <w:spacing w:after="0" w:line="240" w:lineRule="auto"/>
+            </w:pPr>
+            <w:r>
+              <w:t xml:space="preserve">Als Benutzer möchte ich ein Bewertungsformular für eine Gruppe ausfüllen und bearbeiten </w:t>
+            </w:r>
+            <w:proofErr w:type="spellStart"/>
+            <w:r>
+              <w:t>könnnen</w:t>
+            </w:r>
+            <w:proofErr w:type="spellEnd"/>
+            <w:r>
+              <w:t>.</w:t>
+            </w:r>
+          </w:p>
+        </w:tc>
+      </w:tr>
+      <w:tr>
+        <w:tc>
+          <w:tcPr>
+            <w:tcW w:w="2767" w:type="dxa"/>
+            <w:tcBorders>
+              <w:top w:val="single" w:sz="4" w:space="0" w:color="00000A"/>
+              <w:left w:val="single" w:sz="4" w:space="0" w:color="00000A"/>
+              <w:bottom w:val="single" w:sz="4" w:space="0" w:color="00000A"/>
+              <w:right w:val="single" w:sz="4" w:space="0" w:color="00000A"/>
+            </w:tcBorders>
+            <w:shd w:val="clear" w:color="auto" w:fill="BFBFBF"/>
+          </w:tcPr>
+          <w:p>
+            <w:pPr>
+              <w:spacing w:after="0" w:line="240" w:lineRule="auto"/>
+              <w:rPr>
+                <w:b/>
+              </w:rPr>
+            </w:pPr>
+            <w:r>
+              <w:rPr>
+                <w:b/>
+              </w:rPr>
+              <w:t>Geschätzter Realisierungsaufwand</w:t>
+            </w:r>
+          </w:p>
+        </w:tc>
+        <w:tc>
+          <w:tcPr>
+            <w:tcW w:w="6295" w:type="dxa"/>
+            <w:tcBorders>
+              <w:top w:val="single" w:sz="4" w:space="0" w:color="00000A"/>
+              <w:left w:val="single" w:sz="4" w:space="0" w:color="00000A"/>
+              <w:bottom w:val="single" w:sz="4" w:space="0" w:color="00000A"/>
+              <w:right w:val="single" w:sz="4" w:space="0" w:color="00000A"/>
+            </w:tcBorders>
+            <w:shd w:val="clear" w:color="auto" w:fill="auto"/>
+          </w:tcPr>
+          <w:p>
+            <w:pPr>
+              <w:spacing w:after="0" w:line="240" w:lineRule="auto"/>
+            </w:pPr>
+            <w:r>
+              <w:t>6</w:t>
+            </w:r>
+            <w:r>
+              <w:t>h</w:t>
+            </w:r>
+          </w:p>
+        </w:tc>
+      </w:tr>
+      <w:tr>
+        <w:tc>
+          <w:tcPr>
+            <w:tcW w:w="2767" w:type="dxa"/>
+            <w:tcBorders>
+              <w:top w:val="single" w:sz="4" w:space="0" w:color="00000A"/>
+              <w:left w:val="single" w:sz="4" w:space="0" w:color="00000A"/>
+              <w:bottom w:val="single" w:sz="4" w:space="0" w:color="00000A"/>
+              <w:right w:val="single" w:sz="4" w:space="0" w:color="00000A"/>
+            </w:tcBorders>
+            <w:shd w:val="clear" w:color="auto" w:fill="BFBFBF"/>
+          </w:tcPr>
+          <w:p>
+            <w:pPr>
+              <w:spacing w:after="0" w:line="240" w:lineRule="auto"/>
+              <w:rPr>
+                <w:b/>
+              </w:rPr>
+            </w:pPr>
+            <w:r>
+              <w:rPr>
+                <w:b/>
+              </w:rPr>
+              <w:t>Priorität</w:t>
+            </w:r>
+          </w:p>
+        </w:tc>
+        <w:tc>
+          <w:tcPr>
+            <w:tcW w:w="6295" w:type="dxa"/>
+            <w:tcBorders>
+              <w:top w:val="single" w:sz="4" w:space="0" w:color="00000A"/>
+              <w:left w:val="single" w:sz="4" w:space="0" w:color="00000A"/>
+              <w:bottom w:val="single" w:sz="4" w:space="0" w:color="00000A"/>
+              <w:right w:val="single" w:sz="4" w:space="0" w:color="00000A"/>
+            </w:tcBorders>
+            <w:shd w:val="clear" w:color="auto" w:fill="auto"/>
+          </w:tcPr>
+          <w:p>
+            <w:pPr>
+              <w:spacing w:after="0" w:line="240" w:lineRule="auto"/>
+            </w:pPr>
+            <w:r>
+              <w:t>mittel</w:t>
+            </w:r>
+          </w:p>
+        </w:tc>
+      </w:tr>
+      <w:tr>
+        <w:tc>
+          <w:tcPr>
+            <w:tcW w:w="2767" w:type="dxa"/>
+            <w:tcBorders>
+              <w:top w:val="single" w:sz="4" w:space="0" w:color="00000A"/>
+              <w:left w:val="single" w:sz="4" w:space="0" w:color="00000A"/>
+              <w:bottom w:val="single" w:sz="4" w:space="0" w:color="00000A"/>
+              <w:right w:val="single" w:sz="4" w:space="0" w:color="00000A"/>
+            </w:tcBorders>
+            <w:shd w:val="clear" w:color="auto" w:fill="BFBFBF"/>
+          </w:tcPr>
+          <w:p>
+            <w:pPr>
+              <w:spacing w:after="0" w:line="240" w:lineRule="auto"/>
+              <w:rPr>
+                <w:b/>
+              </w:rPr>
+            </w:pPr>
+            <w:r>
+              <w:rPr>
+                <w:b/>
+              </w:rPr>
+              <w:t>Autor(en)</w:t>
+            </w:r>
+          </w:p>
+        </w:tc>
+        <w:tc>
+          <w:tcPr>
+            <w:tcW w:w="6295" w:type="dxa"/>
+            <w:tcBorders>
+              <w:top w:val="single" w:sz="4" w:space="0" w:color="00000A"/>
+              <w:left w:val="single" w:sz="4" w:space="0" w:color="00000A"/>
+              <w:bottom w:val="single" w:sz="4" w:space="0" w:color="00000A"/>
+              <w:right w:val="single" w:sz="4" w:space="0" w:color="00000A"/>
+            </w:tcBorders>
+            <w:shd w:val="clear" w:color="auto" w:fill="auto"/>
+          </w:tcPr>
+          <w:p>
+            <w:pPr>
+              <w:spacing w:after="0" w:line="240" w:lineRule="auto"/>
+            </w:pPr>
+            <w:r>
+              <w:t xml:space="preserve">Dave </w:t>
+            </w:r>
+            <w:proofErr w:type="spellStart"/>
+            <w:r>
+              <w:t>Makila</w:t>
+            </w:r>
+            <w:proofErr w:type="spellEnd"/>
+          </w:p>
+        </w:tc>
+      </w:tr>
+      <w:tr>
+        <w:tc>
+          <w:tcPr>
+            <w:tcW w:w="2767" w:type="dxa"/>
+            <w:tcBorders>
+              <w:top w:val="single" w:sz="4" w:space="0" w:color="00000A"/>
+              <w:left w:val="single" w:sz="4" w:space="0" w:color="00000A"/>
+              <w:bottom w:val="single" w:sz="4" w:space="0" w:color="00000A"/>
+              <w:right w:val="single" w:sz="4" w:space="0" w:color="00000A"/>
+            </w:tcBorders>
+            <w:shd w:val="clear" w:color="auto" w:fill="BFBFBF"/>
+          </w:tcPr>
+          <w:p>
+            <w:pPr>
+              <w:spacing w:after="0" w:line="240" w:lineRule="auto"/>
+              <w:rPr>
+                <w:b/>
+              </w:rPr>
+            </w:pPr>
+            <w:r>
+              <w:rPr>
+                <w:b/>
+              </w:rPr>
+              <w:t>Abhängigkeiten zu anderen User Stories</w:t>
+            </w:r>
+          </w:p>
+        </w:tc>
+        <w:tc>
+          <w:tcPr>
+            <w:tcW w:w="6295" w:type="dxa"/>
+            <w:tcBorders>
+              <w:top w:val="single" w:sz="4" w:space="0" w:color="00000A"/>
+              <w:left w:val="single" w:sz="4" w:space="0" w:color="00000A"/>
+              <w:bottom w:val="single" w:sz="4" w:space="0" w:color="00000A"/>
+              <w:right w:val="single" w:sz="4" w:space="0" w:color="00000A"/>
+            </w:tcBorders>
+            <w:shd w:val="clear" w:color="auto" w:fill="auto"/>
+          </w:tcPr>
+          <w:p>
+            <w:pPr>
+              <w:spacing w:after="0" w:line="240" w:lineRule="auto"/>
+            </w:pPr>
+            <w:r>
+              <w:t>-</w:t>
+            </w:r>
+          </w:p>
+        </w:tc>
+      </w:tr>
+      <w:tr>
+        <w:tc>
+          <w:tcPr>
+            <w:tcW w:w="2767" w:type="dxa"/>
+            <w:tcBorders>
+              <w:top w:val="single" w:sz="4" w:space="0" w:color="00000A"/>
+              <w:left w:val="single" w:sz="4" w:space="0" w:color="00000A"/>
+              <w:bottom w:val="single" w:sz="4" w:space="0" w:color="00000A"/>
+              <w:right w:val="single" w:sz="4" w:space="0" w:color="00000A"/>
+            </w:tcBorders>
+            <w:shd w:val="clear" w:color="auto" w:fill="BFBFBF"/>
+          </w:tcPr>
+          <w:p>
+            <w:pPr>
+              <w:spacing w:after="0" w:line="240" w:lineRule="auto"/>
+              <w:rPr>
+                <w:b/>
+              </w:rPr>
+            </w:pPr>
+            <w:r>
+              <w:rPr>
+                <w:b/>
+              </w:rPr>
+              <w:t>Zugehörige Szenarien</w:t>
+            </w:r>
+          </w:p>
+        </w:tc>
+        <w:tc>
+          <w:tcPr>
+            <w:tcW w:w="6295" w:type="dxa"/>
+            <w:tcBorders>
+              <w:top w:val="single" w:sz="4" w:space="0" w:color="00000A"/>
+              <w:left w:val="single" w:sz="4" w:space="0" w:color="00000A"/>
+              <w:bottom w:val="single" w:sz="4" w:space="0" w:color="00000A"/>
+              <w:right w:val="single" w:sz="4" w:space="0" w:color="00000A"/>
+            </w:tcBorders>
+            <w:shd w:val="clear" w:color="auto" w:fill="auto"/>
+          </w:tcPr>
+          <w:p>
+            <w:pPr>
+              <w:spacing w:after="0" w:line="240" w:lineRule="auto"/>
+              <w:rPr>
+                <w:color w:val="000000"/>
+              </w:rPr>
+            </w:pPr>
+            <w:proofErr w:type="spellStart"/>
+            <w:r>
+              <w:t>bMSC_ExamGroup</w:t>
+            </w:r>
+            <w:proofErr w:type="spellEnd"/>
+          </w:p>
+        </w:tc>
+      </w:tr>
+    </w:tbl>
+    <w:p/>
+    <w:tbl>
+      <w:tblPr>
+        <w:tblStyle w:val="affd"/>
+        <w:tblW w:w="9062" w:type="dxa"/>
+        <w:tblInd w:w="-108" w:type="dxa"/>
+        <w:tblBorders>
+          <w:top w:val="single" w:sz="4" w:space="0" w:color="00000A"/>
+          <w:left w:val="single" w:sz="4" w:space="0" w:color="00000A"/>
+          <w:bottom w:val="single" w:sz="4" w:space="0" w:color="00000A"/>
+          <w:right w:val="single" w:sz="4" w:space="0" w:color="00000A"/>
+          <w:insideH w:val="single" w:sz="4" w:space="0" w:color="00000A"/>
+          <w:insideV w:val="single" w:sz="4" w:space="0" w:color="00000A"/>
+        </w:tblBorders>
+        <w:tblLayout w:type="fixed"/>
+        <w:tblLook w:val="0000" w:firstRow="0" w:lastRow="0" w:firstColumn="0" w:lastColumn="0" w:noHBand="0" w:noVBand="0"/>
+      </w:tblPr>
+      <w:tblGrid>
+        <w:gridCol w:w="2767"/>
+        <w:gridCol w:w="6295"/>
+      </w:tblGrid>
+      <w:tr>
+        <w:tc>
+          <w:tcPr>
+            <w:tcW w:w="2767" w:type="dxa"/>
+            <w:tcBorders>
+              <w:top w:val="single" w:sz="4" w:space="0" w:color="00000A"/>
+              <w:left w:val="single" w:sz="4" w:space="0" w:color="00000A"/>
+              <w:bottom w:val="single" w:sz="4" w:space="0" w:color="00000A"/>
+              <w:right w:val="single" w:sz="4" w:space="0" w:color="00000A"/>
+            </w:tcBorders>
+            <w:shd w:val="clear" w:color="auto" w:fill="BFBFBF"/>
+          </w:tcPr>
+          <w:p>
+            <w:pPr>
+              <w:tabs>
+                <w:tab w:val="right" w:pos="1896"/>
+              </w:tabs>
+              <w:spacing w:after="0" w:line="240" w:lineRule="auto"/>
+              <w:rPr>
+                <w:b/>
+              </w:rPr>
+            </w:pPr>
+            <w:r>
+              <w:rPr>
+                <w:b/>
+              </w:rPr>
+              <w:t>User Story-ID</w:t>
+            </w:r>
+          </w:p>
+        </w:tc>
+        <w:tc>
+          <w:tcPr>
+            <w:tcW w:w="6295" w:type="dxa"/>
+            <w:tcBorders>
+              <w:top w:val="single" w:sz="4" w:space="0" w:color="00000A"/>
+              <w:left w:val="single" w:sz="4" w:space="0" w:color="00000A"/>
+              <w:bottom w:val="single" w:sz="4" w:space="0" w:color="00000A"/>
+              <w:right w:val="single" w:sz="4" w:space="0" w:color="00000A"/>
+            </w:tcBorders>
+            <w:shd w:val="clear" w:color="auto" w:fill="auto"/>
+          </w:tcPr>
+          <w:p>
+            <w:pPr>
+              <w:spacing w:after="0" w:line="240" w:lineRule="auto"/>
+            </w:pPr>
+            <w:r>
+              <w:t>063</w:t>
+            </w:r>
+          </w:p>
+        </w:tc>
+      </w:tr>
+      <w:tr>
+        <w:tc>
+          <w:tcPr>
+            <w:tcW w:w="2767" w:type="dxa"/>
+            <w:tcBorders>
+              <w:top w:val="single" w:sz="4" w:space="0" w:color="00000A"/>
+              <w:left w:val="single" w:sz="4" w:space="0" w:color="00000A"/>
+              <w:bottom w:val="single" w:sz="4" w:space="0" w:color="00000A"/>
+              <w:right w:val="single" w:sz="4" w:space="0" w:color="00000A"/>
+            </w:tcBorders>
+            <w:shd w:val="clear" w:color="auto" w:fill="BFBFBF"/>
+          </w:tcPr>
+          <w:p>
+            <w:pPr>
+              <w:spacing w:after="0" w:line="240" w:lineRule="auto"/>
+              <w:rPr>
+                <w:b/>
+              </w:rPr>
+            </w:pPr>
+            <w:r>
+              <w:rPr>
+                <w:b/>
+              </w:rPr>
+              <w:t>User Story-Beschreibung</w:t>
+            </w:r>
+          </w:p>
+        </w:tc>
+        <w:tc>
+          <w:tcPr>
+            <w:tcW w:w="6295" w:type="dxa"/>
+            <w:tcBorders>
+              <w:top w:val="single" w:sz="4" w:space="0" w:color="00000A"/>
+              <w:left w:val="single" w:sz="4" w:space="0" w:color="00000A"/>
+              <w:bottom w:val="single" w:sz="4" w:space="0" w:color="00000A"/>
+              <w:right w:val="single" w:sz="4" w:space="0" w:color="00000A"/>
+            </w:tcBorders>
+            <w:shd w:val="clear" w:color="auto" w:fill="auto"/>
+          </w:tcPr>
+          <w:p>
+            <w:pPr>
+              <w:spacing w:after="0" w:line="240" w:lineRule="auto"/>
+            </w:pPr>
+            <w:r>
+              <w:t xml:space="preserve">Als Benutzer möchte ich ein Bewertungsformular für einen Studenten erstellen und bearbeiten können </w:t>
+            </w:r>
+            <w:proofErr w:type="spellStart"/>
+            <w:r>
+              <w:t>können</w:t>
+            </w:r>
+            <w:proofErr w:type="spellEnd"/>
+            <w:r>
+              <w:t>.</w:t>
+            </w:r>
+          </w:p>
+        </w:tc>
+      </w:tr>
+      <w:tr>
+        <w:tc>
+          <w:tcPr>
+            <w:tcW w:w="2767" w:type="dxa"/>
+            <w:tcBorders>
+              <w:top w:val="single" w:sz="4" w:space="0" w:color="00000A"/>
+              <w:left w:val="single" w:sz="4" w:space="0" w:color="00000A"/>
+              <w:bottom w:val="single" w:sz="4" w:space="0" w:color="00000A"/>
+              <w:right w:val="single" w:sz="4" w:space="0" w:color="00000A"/>
+            </w:tcBorders>
+            <w:shd w:val="clear" w:color="auto" w:fill="BFBFBF"/>
+          </w:tcPr>
+          <w:p>
+            <w:pPr>
+              <w:spacing w:after="0" w:line="240" w:lineRule="auto"/>
+              <w:rPr>
+                <w:b/>
+              </w:rPr>
+            </w:pPr>
+            <w:r>
+              <w:rPr>
+                <w:b/>
+              </w:rPr>
+              <w:t>Geschätzter Realisierungsaufwand</w:t>
+            </w:r>
+          </w:p>
+        </w:tc>
+        <w:tc>
+          <w:tcPr>
+            <w:tcW w:w="6295" w:type="dxa"/>
+            <w:tcBorders>
+              <w:top w:val="single" w:sz="4" w:space="0" w:color="00000A"/>
+              <w:left w:val="single" w:sz="4" w:space="0" w:color="00000A"/>
+              <w:bottom w:val="single" w:sz="4" w:space="0" w:color="00000A"/>
+              <w:right w:val="single" w:sz="4" w:space="0" w:color="00000A"/>
+            </w:tcBorders>
+            <w:shd w:val="clear" w:color="auto" w:fill="auto"/>
+          </w:tcPr>
+          <w:p>
+            <w:pPr>
+              <w:spacing w:after="0" w:line="240" w:lineRule="auto"/>
+            </w:pPr>
+            <w:r>
+              <w:t>6</w:t>
+            </w:r>
+            <w:r>
+              <w:t>h</w:t>
+            </w:r>
+          </w:p>
+        </w:tc>
+      </w:tr>
+      <w:tr>
+        <w:tc>
+          <w:tcPr>
+            <w:tcW w:w="2767" w:type="dxa"/>
+            <w:tcBorders>
+              <w:top w:val="single" w:sz="4" w:space="0" w:color="00000A"/>
+              <w:left w:val="single" w:sz="4" w:space="0" w:color="00000A"/>
+              <w:bottom w:val="single" w:sz="4" w:space="0" w:color="00000A"/>
+              <w:right w:val="single" w:sz="4" w:space="0" w:color="00000A"/>
+            </w:tcBorders>
+            <w:shd w:val="clear" w:color="auto" w:fill="BFBFBF"/>
+          </w:tcPr>
+          <w:p>
+            <w:pPr>
+              <w:spacing w:after="0" w:line="240" w:lineRule="auto"/>
+              <w:rPr>
+                <w:b/>
+              </w:rPr>
+            </w:pPr>
+            <w:r>
+              <w:rPr>
+                <w:b/>
+              </w:rPr>
+              <w:t>Priorität</w:t>
+            </w:r>
+          </w:p>
+        </w:tc>
+        <w:tc>
+          <w:tcPr>
+            <w:tcW w:w="6295" w:type="dxa"/>
+            <w:tcBorders>
+              <w:top w:val="single" w:sz="4" w:space="0" w:color="00000A"/>
+              <w:left w:val="single" w:sz="4" w:space="0" w:color="00000A"/>
+              <w:bottom w:val="single" w:sz="4" w:space="0" w:color="00000A"/>
+              <w:right w:val="single" w:sz="4" w:space="0" w:color="00000A"/>
+            </w:tcBorders>
+            <w:shd w:val="clear" w:color="auto" w:fill="auto"/>
+          </w:tcPr>
+          <w:p>
+            <w:pPr>
+              <w:spacing w:after="0" w:line="240" w:lineRule="auto"/>
+            </w:pPr>
+            <w:r>
+              <w:t>mittel</w:t>
+            </w:r>
+          </w:p>
+        </w:tc>
+      </w:tr>
+      <w:tr>
+        <w:tc>
+          <w:tcPr>
+            <w:tcW w:w="2767" w:type="dxa"/>
+            <w:tcBorders>
+              <w:top w:val="single" w:sz="4" w:space="0" w:color="00000A"/>
+              <w:left w:val="single" w:sz="4" w:space="0" w:color="00000A"/>
+              <w:bottom w:val="single" w:sz="4" w:space="0" w:color="00000A"/>
+              <w:right w:val="single" w:sz="4" w:space="0" w:color="00000A"/>
+            </w:tcBorders>
+            <w:shd w:val="clear" w:color="auto" w:fill="BFBFBF"/>
+          </w:tcPr>
+          <w:p>
+            <w:pPr>
+              <w:spacing w:after="0" w:line="240" w:lineRule="auto"/>
+              <w:rPr>
+                <w:b/>
+              </w:rPr>
+            </w:pPr>
+            <w:r>
+              <w:rPr>
+                <w:b/>
+              </w:rPr>
+              <w:t>Autor(en)</w:t>
+            </w:r>
+          </w:p>
+        </w:tc>
+        <w:tc>
+          <w:tcPr>
+            <w:tcW w:w="6295" w:type="dxa"/>
+            <w:tcBorders>
+              <w:top w:val="single" w:sz="4" w:space="0" w:color="00000A"/>
+              <w:left w:val="single" w:sz="4" w:space="0" w:color="00000A"/>
+              <w:bottom w:val="single" w:sz="4" w:space="0" w:color="00000A"/>
+              <w:right w:val="single" w:sz="4" w:space="0" w:color="00000A"/>
+            </w:tcBorders>
+            <w:shd w:val="clear" w:color="auto" w:fill="auto"/>
+          </w:tcPr>
+          <w:p>
+            <w:pPr>
+              <w:spacing w:after="0" w:line="240" w:lineRule="auto"/>
+            </w:pPr>
+            <w:r>
+              <w:t xml:space="preserve">Dave </w:t>
+            </w:r>
+            <w:proofErr w:type="spellStart"/>
+            <w:r>
+              <w:t>Makila</w:t>
+            </w:r>
+            <w:proofErr w:type="spellEnd"/>
+          </w:p>
+        </w:tc>
+      </w:tr>
+      <w:tr>
+        <w:tc>
+          <w:tcPr>
+            <w:tcW w:w="2767" w:type="dxa"/>
+            <w:tcBorders>
+              <w:top w:val="single" w:sz="4" w:space="0" w:color="00000A"/>
+              <w:left w:val="single" w:sz="4" w:space="0" w:color="00000A"/>
+              <w:bottom w:val="single" w:sz="4" w:space="0" w:color="00000A"/>
+              <w:right w:val="single" w:sz="4" w:space="0" w:color="00000A"/>
+            </w:tcBorders>
+            <w:shd w:val="clear" w:color="auto" w:fill="BFBFBF"/>
+          </w:tcPr>
+          <w:p>
+            <w:pPr>
+              <w:spacing w:after="0" w:line="240" w:lineRule="auto"/>
+              <w:rPr>
+                <w:b/>
+              </w:rPr>
+            </w:pPr>
+            <w:r>
+              <w:rPr>
+                <w:b/>
+              </w:rPr>
+              <w:t>Abhängigkeiten zu anderen User Stories</w:t>
+            </w:r>
+          </w:p>
+        </w:tc>
+        <w:tc>
+          <w:tcPr>
+            <w:tcW w:w="6295" w:type="dxa"/>
+            <w:tcBorders>
+              <w:top w:val="single" w:sz="4" w:space="0" w:color="00000A"/>
+              <w:left w:val="single" w:sz="4" w:space="0" w:color="00000A"/>
+              <w:bottom w:val="single" w:sz="4" w:space="0" w:color="00000A"/>
+              <w:right w:val="single" w:sz="4" w:space="0" w:color="00000A"/>
+            </w:tcBorders>
+            <w:shd w:val="clear" w:color="auto" w:fill="auto"/>
+          </w:tcPr>
+          <w:p>
+            <w:pPr>
+              <w:spacing w:after="0" w:line="240" w:lineRule="auto"/>
+            </w:pPr>
+            <w:r>
+              <w:t>062</w:t>
+            </w:r>
+          </w:p>
+        </w:tc>
+      </w:tr>
+      <w:tr>
+        <w:tc>
+          <w:tcPr>
+            <w:tcW w:w="2767" w:type="dxa"/>
+            <w:tcBorders>
+              <w:top w:val="single" w:sz="4" w:space="0" w:color="00000A"/>
+              <w:left w:val="single" w:sz="4" w:space="0" w:color="00000A"/>
+              <w:bottom w:val="single" w:sz="4" w:space="0" w:color="00000A"/>
+              <w:right w:val="single" w:sz="4" w:space="0" w:color="00000A"/>
+            </w:tcBorders>
+            <w:shd w:val="clear" w:color="auto" w:fill="BFBFBF"/>
+          </w:tcPr>
+          <w:p>
+            <w:pPr>
+              <w:spacing w:after="0" w:line="240" w:lineRule="auto"/>
+              <w:rPr>
+                <w:b/>
+              </w:rPr>
+            </w:pPr>
+            <w:r>
+              <w:rPr>
+                <w:b/>
+              </w:rPr>
+              <w:t>Zugehörige Szenarien</w:t>
+            </w:r>
+          </w:p>
+        </w:tc>
+        <w:tc>
+          <w:tcPr>
+            <w:tcW w:w="6295" w:type="dxa"/>
+            <w:tcBorders>
+              <w:top w:val="single" w:sz="4" w:space="0" w:color="00000A"/>
+              <w:left w:val="single" w:sz="4" w:space="0" w:color="00000A"/>
+              <w:bottom w:val="single" w:sz="4" w:space="0" w:color="00000A"/>
+              <w:right w:val="single" w:sz="4" w:space="0" w:color="00000A"/>
+            </w:tcBorders>
+            <w:shd w:val="clear" w:color="auto" w:fill="auto"/>
+          </w:tcPr>
+          <w:p>
+            <w:pPr>
+              <w:spacing w:after="0" w:line="240" w:lineRule="auto"/>
+              <w:rPr>
+                <w:color w:val="000000"/>
+              </w:rPr>
+            </w:pPr>
+            <w:proofErr w:type="spellStart"/>
+            <w:r>
+              <w:t>bMSC_ExamStudent</w:t>
+            </w:r>
+            <w:proofErr w:type="spellEnd"/>
+          </w:p>
+        </w:tc>
+      </w:tr>
+    </w:tbl>
+    <w:p/>
+    <w:p>
+      <w:bookmarkStart w:id="15" w:name="_GoBack"/>
+      <w:bookmarkEnd w:id="15"/>
+    </w:p>
+    <w:p>
+      <w:r>
+        <w:br w:type="page"/>
+      </w:r>
+    </w:p>
     <w:p>
       <w:pPr>
         <w:pStyle w:val="berschrift2"/>
@@ -41508,18 +42099,23 @@
           <w:szCs w:val="32"/>
         </w:rPr>
       </w:pPr>
-      <w:bookmarkStart w:id="15" w:name="_1ksv4uv" w:colFirst="0" w:colLast="0"/>
-      <w:bookmarkEnd w:id="15"/>
+      <w:bookmarkStart w:id="16" w:name="_1ksv4uv" w:colFirst="0" w:colLast="0"/>
+      <w:bookmarkEnd w:id="16"/>
       <w:r>
         <w:rPr>
           <w:color w:val="00000A"/>
           <w:sz w:val="32"/>
           <w:szCs w:val="32"/>
         </w:rPr>
+        <w:lastRenderedPageBreak/>
         <w:t>MSCs</w:t>
       </w:r>
     </w:p>
+    <w:p/>
     <w:p>
+      <w:pPr>
+        <w:jc w:val="center"/>
+      </w:pPr>
       <w:r>
         <w:rPr>
           <w:noProof/>
@@ -41568,16 +42164,19 @@
       </w:r>
     </w:p>
     <w:p>
+      <w:pPr>
+        <w:jc w:val="center"/>
+      </w:pPr>
       <w:r>
         <w:rPr>
           <w:noProof/>
         </w:rPr>
         <w:lastRenderedPageBreak/>
         <w:drawing>
-          <wp:inline distT="0" distB="0" distL="0" distR="0">
-            <wp:extent cx="4609524" cy="4400000"/>
-            <wp:effectExtent l="0" t="0" r="635" b="635"/>
-            <wp:docPr id="11" name="Grafik 11"/>
+          <wp:inline distT="0" distB="0" distL="0" distR="0" wp14:anchorId="3C9E4949" wp14:editId="1F6E3B35">
+            <wp:extent cx="4523809" cy="2819048"/>
+            <wp:effectExtent l="0" t="0" r="0" b="635"/>
+            <wp:docPr id="13" name="Grafik 13"/>
             <wp:cNvGraphicFramePr>
               <a:graphicFrameLocks xmlns:a="http://schemas.openxmlformats.org/drawingml/2006/main" noChangeAspect="1"/>
             </wp:cNvGraphicFramePr>
@@ -41585,7 +42184,7 @@
               <a:graphicData uri="http://schemas.openxmlformats.org/drawingml/2006/picture">
                 <pic:pic xmlns:pic="http://schemas.openxmlformats.org/drawingml/2006/picture">
                   <pic:nvPicPr>
-                    <pic:cNvPr id="11" name="Receive EMail.png"/>
+                    <pic:cNvPr id="13" name="Template List.png"/>
                     <pic:cNvPicPr/>
                   </pic:nvPicPr>
                   <pic:blipFill>
@@ -41603,7 +42202,53 @@
                   <pic:spPr>
                     <a:xfrm>
                       <a:off x="0" y="0"/>
-                      <a:ext cx="4609524" cy="4400000"/>
+                      <a:ext cx="4523809" cy="2819048"/>
+                    </a:xfrm>
+                    <a:prstGeom prst="rect">
+                      <a:avLst/>
+                    </a:prstGeom>
+                  </pic:spPr>
+                </pic:pic>
+              </a:graphicData>
+            </a:graphic>
+          </wp:inline>
+        </w:drawing>
+      </w:r>
+      <w:r>
+        <w:rPr>
+          <w:noProof/>
+        </w:rPr>
+        <w:drawing>
+          <wp:inline distT="0" distB="0" distL="0" distR="0" wp14:anchorId="245CB803" wp14:editId="140C1C17">
+            <wp:extent cx="4226944" cy="3554967"/>
+            <wp:effectExtent l="0" t="0" r="2540" b="7620"/>
+            <wp:docPr id="30" name="Grafik 30"/>
+            <wp:cNvGraphicFramePr>
+              <a:graphicFrameLocks xmlns:a="http://schemas.openxmlformats.org/drawingml/2006/main" noChangeAspect="1"/>
+            </wp:cNvGraphicFramePr>
+            <a:graphic xmlns:a="http://schemas.openxmlformats.org/drawingml/2006/main">
+              <a:graphicData uri="http://schemas.openxmlformats.org/drawingml/2006/picture">
+                <pic:pic xmlns:pic="http://schemas.openxmlformats.org/drawingml/2006/picture">
+                  <pic:nvPicPr>
+                    <pic:cNvPr id="30" name="GitLab Draw Chart.png"/>
+                    <pic:cNvPicPr/>
+                  </pic:nvPicPr>
+                  <pic:blipFill>
+                    <a:blip r:embed="rId35">
+                      <a:extLst>
+                        <a:ext uri="{28A0092B-C50C-407E-A947-70E740481C1C}">
+                          <a14:useLocalDpi xmlns:a14="http://schemas.microsoft.com/office/drawing/2010/main" val="0"/>
+                        </a:ext>
+                      </a:extLst>
+                    </a:blip>
+                    <a:stretch>
+                      <a:fillRect/>
+                    </a:stretch>
+                  </pic:blipFill>
+                  <pic:spPr>
+                    <a:xfrm>
+                      <a:off x="0" y="0"/>
+                      <a:ext cx="4226944" cy="3554967"/>
                     </a:xfrm>
                     <a:prstGeom prst="rect">
                       <a:avLst/>
@@ -41636,7 +42281,7 @@
                     <pic:cNvPicPr/>
                   </pic:nvPicPr>
                   <pic:blipFill>
-                    <a:blip r:embed="rId35">
+                    <a:blip r:embed="rId36">
                       <a:extLst>
                         <a:ext uri="{28A0092B-C50C-407E-A947-70E740481C1C}">
                           <a14:useLocalDpi xmlns:a14="http://schemas.microsoft.com/office/drawing/2010/main" val="0"/>
@@ -41662,15 +42307,32 @@
           </wp:inline>
         </w:drawing>
       </w:r>
+    </w:p>
+    <w:p/>
+    <w:p/>
+    <w:p/>
+    <w:p/>
+    <w:p/>
+    <w:p/>
+    <w:p/>
+    <w:p/>
+    <w:p/>
+    <w:p/>
+    <w:p/>
+    <w:p/>
+    <w:p>
+      <w:pPr>
+        <w:jc w:val="center"/>
+      </w:pPr>
       <w:r>
         <w:rPr>
           <w:noProof/>
         </w:rPr>
         <w:drawing>
           <wp:inline distT="0" distB="0" distL="0" distR="0">
-            <wp:extent cx="4523809" cy="2819048"/>
-            <wp:effectExtent l="0" t="0" r="0" b="635"/>
-            <wp:docPr id="13" name="Grafik 13"/>
+            <wp:extent cx="4609465" cy="4399915"/>
+            <wp:effectExtent l="0" t="0" r="635" b="635"/>
+            <wp:docPr id="11" name="Grafik 11"/>
             <wp:cNvGraphicFramePr>
               <a:graphicFrameLocks xmlns:a="http://schemas.openxmlformats.org/drawingml/2006/main" noChangeAspect="1"/>
             </wp:cNvGraphicFramePr>
@@ -41678,60 +42340,7 @@
               <a:graphicData uri="http://schemas.openxmlformats.org/drawingml/2006/picture">
                 <pic:pic xmlns:pic="http://schemas.openxmlformats.org/drawingml/2006/picture">
                   <pic:nvPicPr>
-                    <pic:cNvPr id="13" name="Template List.png"/>
-                    <pic:cNvPicPr/>
-                  </pic:nvPicPr>
-                  <pic:blipFill>
-                    <a:blip r:embed="rId36">
-                      <a:extLst>
-                        <a:ext uri="{28A0092B-C50C-407E-A947-70E740481C1C}">
-                          <a14:useLocalDpi xmlns:a14="http://schemas.microsoft.com/office/drawing/2010/main" val="0"/>
-                        </a:ext>
-                      </a:extLst>
-                    </a:blip>
-                    <a:stretch>
-                      <a:fillRect/>
-                    </a:stretch>
-                  </pic:blipFill>
-                  <pic:spPr>
-                    <a:xfrm>
-                      <a:off x="0" y="0"/>
-                      <a:ext cx="4523809" cy="2819048"/>
-                    </a:xfrm>
-                    <a:prstGeom prst="rect">
-                      <a:avLst/>
-                    </a:prstGeom>
-                  </pic:spPr>
-                </pic:pic>
-              </a:graphicData>
-            </a:graphic>
-          </wp:inline>
-        </w:drawing>
-      </w:r>
-      <w:r>
-        <w:rPr>
-          <w:noProof/>
-        </w:rPr>
-        <w:t xml:space="preserve">              </w:t>
-      </w:r>
-      <w:r>
-        <w:rPr>
-          <w:noProof/>
-        </w:rPr>
-        <w:lastRenderedPageBreak/>
-        <w:drawing>
-          <wp:inline distT="0" distB="0" distL="0" distR="0" wp14:anchorId="1E5F1BB4" wp14:editId="41B68F20">
-            <wp:extent cx="4226944" cy="3554967"/>
-            <wp:effectExtent l="0" t="0" r="2540" b="7620"/>
-            <wp:docPr id="30" name="Grafik 30"/>
-            <wp:cNvGraphicFramePr>
-              <a:graphicFrameLocks xmlns:a="http://schemas.openxmlformats.org/drawingml/2006/main" noChangeAspect="1"/>
-            </wp:cNvGraphicFramePr>
-            <a:graphic xmlns:a="http://schemas.openxmlformats.org/drawingml/2006/main">
-              <a:graphicData uri="http://schemas.openxmlformats.org/drawingml/2006/picture">
-                <pic:pic xmlns:pic="http://schemas.openxmlformats.org/drawingml/2006/picture">
-                  <pic:nvPicPr>
-                    <pic:cNvPr id="30" name="GitLab Draw Chart.png"/>
+                    <pic:cNvPr id="11" name="Receive EMail.png"/>
                     <pic:cNvPicPr/>
                   </pic:nvPicPr>
                   <pic:blipFill>
@@ -41749,7 +42358,7 @@
                   <pic:spPr>
                     <a:xfrm>
                       <a:off x="0" y="0"/>
-                      <a:ext cx="4236305" cy="3562840"/>
+                      <a:ext cx="4609465" cy="4399915"/>
                     </a:xfrm>
                     <a:prstGeom prst="rect">
                       <a:avLst/>
@@ -41763,6 +42372,330 @@
       </w:r>
     </w:p>
     <w:p/>
+    <w:p/>
+    <w:p/>
+    <w:p/>
+    <w:p/>
+    <w:p/>
+    <w:p/>
+    <w:p/>
+    <w:p/>
+    <w:p/>
+    <w:p/>
+    <w:p/>
+    <w:p/>
+    <w:p/>
+    <w:p/>
+    <w:p>
+      <w:r>
+        <w:rPr>
+          <w:noProof/>
+        </w:rPr>
+        <w:lastRenderedPageBreak/>
+        <w:drawing>
+          <wp:inline distT="0" distB="0" distL="0" distR="0">
+            <wp:extent cx="5324475" cy="4829175"/>
+            <wp:effectExtent l="0" t="0" r="9525" b="9525"/>
+            <wp:docPr id="31" name="Grafik 31"/>
+            <wp:cNvGraphicFramePr>
+              <a:graphicFrameLocks xmlns:a="http://schemas.openxmlformats.org/drawingml/2006/main" noChangeAspect="1"/>
+            </wp:cNvGraphicFramePr>
+            <a:graphic xmlns:a="http://schemas.openxmlformats.org/drawingml/2006/main">
+              <a:graphicData uri="http://schemas.openxmlformats.org/drawingml/2006/picture">
+                <pic:pic xmlns:pic="http://schemas.openxmlformats.org/drawingml/2006/picture">
+                  <pic:nvPicPr>
+                    <pic:cNvPr id="0" name="Picture 1"/>
+                    <pic:cNvPicPr>
+                      <a:picLocks noChangeAspect="1" noChangeArrowheads="1"/>
+                    </pic:cNvPicPr>
+                  </pic:nvPicPr>
+                  <pic:blipFill>
+                    <a:blip r:embed="rId38">
+                      <a:extLst>
+                        <a:ext uri="{28A0092B-C50C-407E-A947-70E740481C1C}">
+                          <a14:useLocalDpi xmlns:a14="http://schemas.microsoft.com/office/drawing/2010/main" val="0"/>
+                        </a:ext>
+                      </a:extLst>
+                    </a:blip>
+                    <a:srcRect/>
+                    <a:stretch>
+                      <a:fillRect/>
+                    </a:stretch>
+                  </pic:blipFill>
+                  <pic:spPr bwMode="auto">
+                    <a:xfrm>
+                      <a:off x="0" y="0"/>
+                      <a:ext cx="5324475" cy="4829175"/>
+                    </a:xfrm>
+                    <a:prstGeom prst="rect">
+                      <a:avLst/>
+                    </a:prstGeom>
+                    <a:noFill/>
+                    <a:ln>
+                      <a:noFill/>
+                    </a:ln>
+                  </pic:spPr>
+                </pic:pic>
+              </a:graphicData>
+            </a:graphic>
+          </wp:inline>
+        </w:drawing>
+      </w:r>
+    </w:p>
+    <w:p/>
+    <w:p/>
+    <w:p/>
+    <w:p>
+      <w:r>
+        <w:rPr>
+          <w:noProof/>
+        </w:rPr>
+        <w:lastRenderedPageBreak/>
+        <w:drawing>
+          <wp:inline distT="0" distB="0" distL="0" distR="0">
+            <wp:extent cx="5753100" cy="4419600"/>
+            <wp:effectExtent l="0" t="0" r="0" b="0"/>
+            <wp:docPr id="32" name="Grafik 32"/>
+            <wp:cNvGraphicFramePr>
+              <a:graphicFrameLocks xmlns:a="http://schemas.openxmlformats.org/drawingml/2006/main" noChangeAspect="1"/>
+            </wp:cNvGraphicFramePr>
+            <a:graphic xmlns:a="http://schemas.openxmlformats.org/drawingml/2006/main">
+              <a:graphicData uri="http://schemas.openxmlformats.org/drawingml/2006/picture">
+                <pic:pic xmlns:pic="http://schemas.openxmlformats.org/drawingml/2006/picture">
+                  <pic:nvPicPr>
+                    <pic:cNvPr id="0" name="Picture 2"/>
+                    <pic:cNvPicPr>
+                      <a:picLocks noChangeAspect="1" noChangeArrowheads="1"/>
+                    </pic:cNvPicPr>
+                  </pic:nvPicPr>
+                  <pic:blipFill>
+                    <a:blip r:embed="rId39">
+                      <a:extLst>
+                        <a:ext uri="{28A0092B-C50C-407E-A947-70E740481C1C}">
+                          <a14:useLocalDpi xmlns:a14="http://schemas.microsoft.com/office/drawing/2010/main" val="0"/>
+                        </a:ext>
+                      </a:extLst>
+                    </a:blip>
+                    <a:srcRect/>
+                    <a:stretch>
+                      <a:fillRect/>
+                    </a:stretch>
+                  </pic:blipFill>
+                  <pic:spPr bwMode="auto">
+                    <a:xfrm>
+                      <a:off x="0" y="0"/>
+                      <a:ext cx="5753100" cy="4419600"/>
+                    </a:xfrm>
+                    <a:prstGeom prst="rect">
+                      <a:avLst/>
+                    </a:prstGeom>
+                    <a:noFill/>
+                    <a:ln>
+                      <a:noFill/>
+                    </a:ln>
+                  </pic:spPr>
+                </pic:pic>
+              </a:graphicData>
+            </a:graphic>
+          </wp:inline>
+        </w:drawing>
+      </w:r>
+    </w:p>
+    <w:p/>
+    <w:p/>
+    <w:p/>
+    <w:p/>
+    <w:p/>
+    <w:p/>
+    <w:p/>
+    <w:p/>
+    <w:p/>
+    <w:p/>
+    <w:p/>
+    <w:p/>
+    <w:p/>
+    <w:p/>
+    <w:p/>
+    <w:p>
+      <w:pPr>
+        <w:jc w:val="center"/>
+        <w:rPr>
+          <w:b/>
+          <w:sz w:val="32"/>
+          <w:szCs w:val="32"/>
+        </w:rPr>
+      </w:pPr>
+      <w:r>
+        <w:rPr>
+          <w:b/>
+          <w:sz w:val="32"/>
+          <w:szCs w:val="32"/>
+        </w:rPr>
+        <w:lastRenderedPageBreak/>
+        <w:t>Gruppe bewerten</w:t>
+      </w:r>
+    </w:p>
+    <w:p>
+      <w:r>
+        <w:rPr>
+          <w:noProof/>
+        </w:rPr>
+        <w:drawing>
+          <wp:inline distT="0" distB="0" distL="0" distR="0">
+            <wp:extent cx="5753100" cy="3705225"/>
+            <wp:effectExtent l="0" t="0" r="0" b="9525"/>
+            <wp:docPr id="34" name="Grafik 34"/>
+            <wp:cNvGraphicFramePr>
+              <a:graphicFrameLocks xmlns:a="http://schemas.openxmlformats.org/drawingml/2006/main" noChangeAspect="1"/>
+            </wp:cNvGraphicFramePr>
+            <a:graphic xmlns:a="http://schemas.openxmlformats.org/drawingml/2006/main">
+              <a:graphicData uri="http://schemas.openxmlformats.org/drawingml/2006/picture">
+                <pic:pic xmlns:pic="http://schemas.openxmlformats.org/drawingml/2006/picture">
+                  <pic:nvPicPr>
+                    <pic:cNvPr id="0" name="Picture 3"/>
+                    <pic:cNvPicPr>
+                      <a:picLocks noChangeAspect="1" noChangeArrowheads="1"/>
+                    </pic:cNvPicPr>
+                  </pic:nvPicPr>
+                  <pic:blipFill>
+                    <a:blip r:embed="rId40">
+                      <a:extLst>
+                        <a:ext uri="{28A0092B-C50C-407E-A947-70E740481C1C}">
+                          <a14:useLocalDpi xmlns:a14="http://schemas.microsoft.com/office/drawing/2010/main" val="0"/>
+                        </a:ext>
+                      </a:extLst>
+                    </a:blip>
+                    <a:srcRect/>
+                    <a:stretch>
+                      <a:fillRect/>
+                    </a:stretch>
+                  </pic:blipFill>
+                  <pic:spPr bwMode="auto">
+                    <a:xfrm>
+                      <a:off x="0" y="0"/>
+                      <a:ext cx="5753100" cy="3705225"/>
+                    </a:xfrm>
+                    <a:prstGeom prst="rect">
+                      <a:avLst/>
+                    </a:prstGeom>
+                    <a:noFill/>
+                    <a:ln>
+                      <a:noFill/>
+                    </a:ln>
+                  </pic:spPr>
+                </pic:pic>
+              </a:graphicData>
+            </a:graphic>
+          </wp:inline>
+        </w:drawing>
+      </w:r>
+    </w:p>
+    <w:p/>
+    <w:p/>
+    <w:p/>
+    <w:p/>
+    <w:p/>
+    <w:p/>
+    <w:p/>
+    <w:p/>
+    <w:p/>
+    <w:p/>
+    <w:p/>
+    <w:p/>
+    <w:p/>
+    <w:p/>
+    <w:p/>
+    <w:p/>
+    <w:p>
+      <w:pPr>
+        <w:jc w:val="center"/>
+        <w:rPr>
+          <w:b/>
+          <w:sz w:val="32"/>
+          <w:szCs w:val="32"/>
+        </w:rPr>
+      </w:pPr>
+      <w:r>
+        <w:rPr>
+          <w:b/>
+          <w:sz w:val="32"/>
+          <w:szCs w:val="32"/>
+        </w:rPr>
+        <w:lastRenderedPageBreak/>
+        <w:t>Student bewerten</w:t>
+      </w:r>
+    </w:p>
+    <w:p>
+      <w:r>
+        <w:rPr>
+          <w:noProof/>
+        </w:rPr>
+        <w:drawing>
+          <wp:inline distT="0" distB="0" distL="0" distR="0">
+            <wp:extent cx="5753100" cy="3705225"/>
+            <wp:effectExtent l="0" t="0" r="0" b="9525"/>
+            <wp:docPr id="35" name="Grafik 35"/>
+            <wp:cNvGraphicFramePr>
+              <a:graphicFrameLocks xmlns:a="http://schemas.openxmlformats.org/drawingml/2006/main" noChangeAspect="1"/>
+            </wp:cNvGraphicFramePr>
+            <a:graphic xmlns:a="http://schemas.openxmlformats.org/drawingml/2006/main">
+              <a:graphicData uri="http://schemas.openxmlformats.org/drawingml/2006/picture">
+                <pic:pic xmlns:pic="http://schemas.openxmlformats.org/drawingml/2006/picture">
+                  <pic:nvPicPr>
+                    <pic:cNvPr id="0" name="Picture 4"/>
+                    <pic:cNvPicPr>
+                      <a:picLocks noChangeAspect="1" noChangeArrowheads="1"/>
+                    </pic:cNvPicPr>
+                  </pic:nvPicPr>
+                  <pic:blipFill>
+                    <a:blip r:embed="rId41">
+                      <a:extLst>
+                        <a:ext uri="{28A0092B-C50C-407E-A947-70E740481C1C}">
+                          <a14:useLocalDpi xmlns:a14="http://schemas.microsoft.com/office/drawing/2010/main" val="0"/>
+                        </a:ext>
+                      </a:extLst>
+                    </a:blip>
+                    <a:srcRect/>
+                    <a:stretch>
+                      <a:fillRect/>
+                    </a:stretch>
+                  </pic:blipFill>
+                  <pic:spPr bwMode="auto">
+                    <a:xfrm>
+                      <a:off x="0" y="0"/>
+                      <a:ext cx="5753100" cy="3705225"/>
+                    </a:xfrm>
+                    <a:prstGeom prst="rect">
+                      <a:avLst/>
+                    </a:prstGeom>
+                    <a:noFill/>
+                    <a:ln>
+                      <a:noFill/>
+                    </a:ln>
+                  </pic:spPr>
+                </pic:pic>
+              </a:graphicData>
+            </a:graphic>
+          </wp:inline>
+        </w:drawing>
+      </w:r>
+    </w:p>
+    <w:p/>
+    <w:p/>
+    <w:p/>
+    <w:p/>
+    <w:p/>
+    <w:p/>
+    <w:p/>
+    <w:p/>
+    <w:p/>
+    <w:p/>
+    <w:p/>
+    <w:p>
+      <w:r>
+        <w:br w:type="page"/>
+      </w:r>
+    </w:p>
     <w:p>
       <w:pPr>
         <w:rPr>
@@ -41775,6 +42708,7 @@
         <w:rPr>
           <w:noProof/>
         </w:rPr>
+        <w:lastRenderedPageBreak/>
         <w:drawing>
           <wp:inline distT="0" distB="0" distL="0" distR="0" wp14:anchorId="02D34328" wp14:editId="7DC3F4D9">
             <wp:extent cx="5753735" cy="4761865"/>
@@ -41793,7 +42727,7 @@
                     </pic:cNvPicPr>
                   </pic:nvPicPr>
                   <pic:blipFill>
-                    <a:blip r:embed="rId38">
+                    <a:blip r:embed="rId42">
                       <a:extLst>
                         <a:ext uri="{28A0092B-C50C-407E-A947-70E740481C1C}">
                           <a14:useLocalDpi xmlns:a14="http://schemas.microsoft.com/office/drawing/2010/main" val="0"/>
@@ -41824,8 +42758,25 @@
           </wp:inline>
         </w:drawing>
       </w:r>
-      <w:bookmarkStart w:id="16" w:name="_44sinio" w:colFirst="0" w:colLast="0"/>
-      <w:bookmarkEnd w:id="16"/>
+      <w:bookmarkStart w:id="17" w:name="_44sinio" w:colFirst="0" w:colLast="0"/>
+      <w:bookmarkEnd w:id="17"/>
+    </w:p>
+    <w:p>
+      <w:pPr>
+        <w:rPr>
+          <w:color w:val="00000A"/>
+          <w:sz w:val="32"/>
+          <w:szCs w:val="32"/>
+        </w:rPr>
+      </w:pPr>
+      <w:r>
+        <w:rPr>
+          <w:color w:val="00000A"/>
+          <w:sz w:val="32"/>
+          <w:szCs w:val="32"/>
+        </w:rPr>
+        <w:br w:type="page"/>
+      </w:r>
     </w:p>
     <w:p>
       <w:r>
@@ -41859,8 +42810,8 @@
           <w:szCs w:val="32"/>
         </w:rPr>
       </w:pPr>
-      <w:bookmarkStart w:id="17" w:name="_2jxsxqh" w:colFirst="0" w:colLast="0"/>
-      <w:bookmarkEnd w:id="17"/>
+      <w:bookmarkStart w:id="18" w:name="_2jxsxqh" w:colFirst="0" w:colLast="0"/>
+      <w:bookmarkEnd w:id="18"/>
       <w:r>
         <w:rPr>
           <w:color w:val="00000A"/>
@@ -45038,8 +45989,6 @@
             <w:pPr>
               <w:spacing w:after="0" w:line="240" w:lineRule="auto"/>
             </w:pPr>
-            <w:bookmarkStart w:id="18" w:name="_GoBack"/>
-            <w:bookmarkEnd w:id="18"/>
           </w:p>
         </w:tc>
       </w:tr>
@@ -46758,7 +47707,7 @@
     </w:p>
     <w:p/>
     <w:sectPr>
-      <w:footerReference w:type="default" r:id="rId39"/>
+      <w:footerReference w:type="default" r:id="rId43"/>
       <w:pgSz w:w="11906" w:h="16838"/>
       <w:pgMar w:top="1417" w:right="1417" w:bottom="1134" w:left="1417" w:header="0" w:footer="708" w:gutter="0"/>
       <w:pgNumType w:start="1"/>
@@ -48700,7 +49649,7 @@
 </file>
 
 <file path=customXml/itemProps1.xml><?xml version="1.0" encoding="utf-8"?>
-<ds:datastoreItem xmlns:ds="http://schemas.openxmlformats.org/officeDocument/2006/customXml" ds:itemID="{108A97AE-6D94-4E55-962A-6354E4CBD406}">
+<ds:datastoreItem xmlns:ds="http://schemas.openxmlformats.org/officeDocument/2006/customXml" ds:itemID="{F62F86C7-749B-4179-A6D5-B52D10489EC3}">
   <ds:schemaRefs>
     <ds:schemaRef ds:uri="http://schemas.openxmlformats.org/officeDocument/2006/bibliography"/>
   </ds:schemaRefs>

</xml_diff>

<commit_message>
added reply button to read mail
</commit_message>
<xml_diff>
--- a/Dokumentation/Iteration3/01_SEP_Projektmappe[913].docx
+++ b/Dokumentation/Iteration3/01_SEP_Projektmappe[913].docx
@@ -215,6 +215,7 @@
           <w:docPartUnique/>
         </w:docPartObj>
       </w:sdtPr>
+      <w:sdtEndPr/>
       <w:sdtContent>
         <w:p>
           <w:pPr>
@@ -39899,15 +39900,7 @@
             </w:r>
             <w:proofErr w:type="spellEnd"/>
             <w:r>
-              <w:t xml:space="preserve"> auf Klassen</w:t>
-            </w:r>
-            <w:proofErr w:type="gramStart"/>
-            <w:r>
-              <w:t>- ,</w:t>
-            </w:r>
-            <w:proofErr w:type="gramEnd"/>
-            <w:r>
-              <w:t xml:space="preserve"> Gruppen-  und Studentenebene einsehen können, um den Projektverlauf beurteilen zu können.</w:t>
+              <w:t xml:space="preserve"> auf Klassen- , Gruppen-  und Studentenebene einsehen können, um den Projektverlauf beurteilen zu können.</w:t>
             </w:r>
           </w:p>
         </w:tc>
@@ -42899,10 +42892,7 @@
               <w:spacing w:after="0" w:line="240" w:lineRule="auto"/>
             </w:pPr>
             <w:r>
-              <w:t>06</w:t>
-            </w:r>
-            <w:r>
-              <w:t>6</w:t>
+              <w:t>066</w:t>
             </w:r>
           </w:p>
         </w:tc>
@@ -42950,10 +42940,7 @@
               <w:spacing w:after="0" w:line="240" w:lineRule="auto"/>
             </w:pPr>
             <w:r>
-              <w:t xml:space="preserve">Als </w:t>
-            </w:r>
-            <w:r>
-              <w:t>Benutzer möchte ich eine Liste zur Änderungshistorie aufrufen können, um Änderungen in den Notizen dokumentiert zu haben.</w:t>
+              <w:t>Als Benutzer möchte ich eine Liste zur Änderungshistorie aufrufen können, um Änderungen in den Notizen dokumentiert zu haben.</w:t>
             </w:r>
           </w:p>
         </w:tc>
@@ -43001,10 +42988,7 @@
               <w:spacing w:after="0" w:line="240" w:lineRule="auto"/>
             </w:pPr>
             <w:r>
-              <w:t>6</w:t>
-            </w:r>
-            <w:r>
-              <w:t>h</w:t>
+              <w:t>6h</w:t>
             </w:r>
           </w:p>
         </w:tc>
@@ -43517,10 +43501,7 @@
               <w:spacing w:after="0" w:line="240" w:lineRule="auto"/>
             </w:pPr>
             <w:r>
-              <w:t>064</w:t>
-            </w:r>
-            <w:r>
-              <w:t>, 066</w:t>
+              <w:t>064, 066</w:t>
             </w:r>
           </w:p>
         </w:tc>
@@ -43604,6 +43585,13 @@
     </w:tbl>
     <w:p/>
     <w:p/>
+    <w:p/>
+    <w:p/>
+    <w:p>
+      <w:r>
+        <w:br w:type="page"/>
+      </w:r>
+    </w:p>
     <w:p>
       <w:pPr>
         <w:pStyle w:val="berschrift2"/>
@@ -43625,6 +43613,7 @@
           <w:sz w:val="32"/>
           <w:szCs w:val="32"/>
         </w:rPr>
+        <w:lastRenderedPageBreak/>
         <w:t>MSCs</w:t>
       </w:r>
     </w:p>
@@ -43637,7 +43626,6 @@
         <w:rPr>
           <w:noProof/>
         </w:rPr>
-        <w:lastRenderedPageBreak/>
         <w:drawing>
           <wp:inline distT="0" distB="0" distL="0" distR="0">
             <wp:extent cx="5760720" cy="5243195"/>
@@ -44261,11 +44249,11 @@
       </w:r>
     </w:p>
     <w:p/>
-    <w:p/>
-    <w:p/>
-    <w:p/>
-    <w:p/>
-    <w:p/>
+    <w:p>
+      <w:r>
+        <w:br w:type="page"/>
+      </w:r>
+    </w:p>
     <w:p>
       <w:r>
         <w:rPr>
@@ -44317,8 +44305,11 @@
     </w:p>
     <w:p/>
     <w:p/>
-    <w:p/>
-    <w:p/>
+    <w:p>
+      <w:r>
+        <w:br w:type="page"/>
+      </w:r>
+    </w:p>
     <w:p>
       <w:pPr>
         <w:rPr>
@@ -44392,6 +44383,44 @@
           <w:szCs w:val="32"/>
         </w:rPr>
       </w:pPr>
+    </w:p>
+    <w:p>
+      <w:pPr>
+        <w:rPr>
+          <w:color w:val="00000A"/>
+          <w:sz w:val="32"/>
+          <w:szCs w:val="32"/>
+        </w:rPr>
+      </w:pPr>
+    </w:p>
+    <w:p>
+      <w:pPr>
+        <w:rPr>
+          <w:color w:val="00000A"/>
+          <w:sz w:val="32"/>
+          <w:szCs w:val="32"/>
+        </w:rPr>
+      </w:pPr>
+    </w:p>
+    <w:p>
+      <w:pPr>
+        <w:rPr>
+          <w:color w:val="00000A"/>
+          <w:sz w:val="32"/>
+          <w:szCs w:val="32"/>
+        </w:rPr>
+      </w:pPr>
+      <w:bookmarkStart w:id="17" w:name="_GoBack"/>
+      <w:bookmarkEnd w:id="17"/>
+    </w:p>
+    <w:p>
+      <w:pPr>
+        <w:rPr>
+          <w:color w:val="00000A"/>
+          <w:sz w:val="32"/>
+          <w:szCs w:val="32"/>
+        </w:rPr>
+      </w:pPr>
       <w:r>
         <w:rPr>
           <w:color w:val="00000A"/>
@@ -44433,8 +44462,8 @@
           <w:szCs w:val="32"/>
         </w:rPr>
       </w:pPr>
-      <w:bookmarkStart w:id="17" w:name="_2jxsxqh" w:colFirst="0" w:colLast="0"/>
-      <w:bookmarkEnd w:id="17"/>
+      <w:bookmarkStart w:id="18" w:name="_2jxsxqh" w:colFirst="0" w:colLast="0"/>
+      <w:bookmarkEnd w:id="18"/>
       <w:r>
         <w:rPr>
           <w:color w:val="00000A"/>
@@ -47730,12 +47759,10 @@
               <w:spacing w:after="0" w:line="240" w:lineRule="auto"/>
             </w:pPr>
             <w:proofErr w:type="spellStart"/>
-            <w:proofErr w:type="gramStart"/>
             <w:r>
               <w:t>Homescreen,Notizliste</w:t>
             </w:r>
             <w:proofErr w:type="spellEnd"/>
-            <w:proofErr w:type="gramEnd"/>
           </w:p>
         </w:tc>
         <w:tc>
@@ -47820,13 +47847,7 @@
               <w:rPr>
                 <w:b/>
               </w:rPr>
-              <w:t>3.</w:t>
-            </w:r>
-            <w:r>
-              <w:rPr>
-                <w:b/>
-              </w:rPr>
-              <w:t>10</w:t>
+              <w:t>3.10</w:t>
             </w:r>
           </w:p>
         </w:tc>
@@ -48476,8 +48497,6 @@
               </w:rPr>
               <w:t>4</w:t>
             </w:r>
-            <w:bookmarkStart w:id="18" w:name="_GoBack"/>
-            <w:bookmarkEnd w:id="18"/>
           </w:p>
         </w:tc>
         <w:tc>
@@ -51648,7 +51667,7 @@
 </file>
 
 <file path=customXml/itemProps1.xml><?xml version="1.0" encoding="utf-8"?>
-<ds:datastoreItem xmlns:ds="http://schemas.openxmlformats.org/officeDocument/2006/customXml" ds:itemID="{B3812258-71E6-4732-B978-4CE2CF419421}">
+<ds:datastoreItem xmlns:ds="http://schemas.openxmlformats.org/officeDocument/2006/customXml" ds:itemID="{8E0BDC9A-CBE1-4D5E-8EE1-2BE5A224CD1F}">
   <ds:schemaRefs>
     <ds:schemaRef ds:uri="http://schemas.openxmlformats.org/officeDocument/2006/bibliography"/>
   </ds:schemaRefs>

</xml_diff>